<commit_message>
Adding Initial Design Document
</commit_message>
<xml_diff>
--- a/Final Deliverables/Functional Specs V1.0.docx
+++ b/Final Deliverables/Functional Specs V1.0.docx
@@ -1,6 +1,6 @@
 
 <file path=word/document.xml><?xml version="1.0" encoding="utf-8"?>
-<w:document xmlns:wpc="http://schemas.microsoft.com/office/word/2010/wordprocessingCanvas" xmlns:mc="http://schemas.openxmlformats.org/markup-compatibility/2006" xmlns:o="urn:schemas-microsoft-com:office:office" xmlns:r="http://schemas.openxmlformats.org/officeDocument/2006/relationships" xmlns:m="http://schemas.openxmlformats.org/officeDocument/2006/math" xmlns:v="urn:schemas-microsoft-com:vml" xmlns:wp14="http://schemas.microsoft.com/office/word/2010/wordprocessingDrawing" xmlns:wp="http://schemas.openxmlformats.org/drawingml/2006/wordprocessingDrawing" xmlns:w10="urn:schemas-microsoft-com:office:word" xmlns:w="http://schemas.openxmlformats.org/wordprocessingml/2006/main" xmlns:w14="http://schemas.microsoft.com/office/word/2010/wordml" xmlns:w15="http://schemas.microsoft.com/office/word/2012/wordml" xmlns:wpg="http://schemas.microsoft.com/office/word/2010/wordprocessingGroup" xmlns:wpi="http://schemas.microsoft.com/office/word/2010/wordprocessingInk" xmlns:wne="http://schemas.microsoft.com/office/word/2006/wordml" xmlns:wps="http://schemas.microsoft.com/office/word/2010/wordprocessingShape" mc:Ignorable="w14 w15 wp14">
+<w:document xmlns:wpc="http://schemas.microsoft.com/office/word/2010/wordprocessingCanvas" xmlns:mc="http://schemas.openxmlformats.org/markup-compatibility/2006" xmlns:o="urn:schemas-microsoft-com:office:office" xmlns:r="http://schemas.openxmlformats.org/officeDocument/2006/relationships" xmlns:m="http://schemas.openxmlformats.org/officeDocument/2006/math" xmlns:v="urn:schemas-microsoft-com:vml" xmlns:wp14="http://schemas.microsoft.com/office/word/2010/wordprocessingDrawing" xmlns:wp="http://schemas.openxmlformats.org/drawingml/2006/wordprocessingDrawing" xmlns:w10="urn:schemas-microsoft-com:office:word" xmlns:w="http://schemas.openxmlformats.org/wordprocessingml/2006/main" xmlns:w14="http://schemas.microsoft.com/office/word/2010/wordml" xmlns:wpg="http://schemas.microsoft.com/office/word/2010/wordprocessingGroup" xmlns:wpi="http://schemas.microsoft.com/office/word/2010/wordprocessingInk" xmlns:wne="http://schemas.microsoft.com/office/word/2006/wordml" xmlns:wps="http://schemas.microsoft.com/office/word/2010/wordprocessingShape" mc:Ignorable="w14 wp14">
   <w:body>
     <w:p>
       <w:pPr>
@@ -32,81 +32,6 @@
           <w:b/>
         </w:rPr>
         <w:t>QT GUI Parameter Capture</w:t>
-      </w:r>
-    </w:p>
-    <w:p>
-      <w:pPr>
-        <w:rPr>
-          <w:b/>
-        </w:rPr>
-      </w:pPr>
-      <w:r>
-        <w:rPr>
-          <w:b/>
-        </w:rPr>
-        <w:t xml:space="preserve">Kevin Wang, David </w:t>
-      </w:r>
-      <w:proofErr w:type="spellStart"/>
-      <w:r>
-        <w:rPr>
-          <w:b/>
-        </w:rPr>
-        <w:t>Somocurcio</w:t>
-      </w:r>
-      <w:proofErr w:type="spellEnd"/>
-      <w:r>
-        <w:rPr>
-          <w:b/>
-        </w:rPr>
-        <w:t xml:space="preserve">, </w:t>
-      </w:r>
-      <w:proofErr w:type="spellStart"/>
-      <w:r>
-        <w:rPr>
-          <w:b/>
-        </w:rPr>
-        <w:t>Navaneet</w:t>
-      </w:r>
-      <w:proofErr w:type="spellEnd"/>
-      <w:r>
-        <w:rPr>
-          <w:b/>
-        </w:rPr>
-        <w:t xml:space="preserve"> </w:t>
-      </w:r>
-      <w:proofErr w:type="spellStart"/>
-      <w:r>
-        <w:rPr>
-          <w:b/>
-        </w:rPr>
-        <w:t>Galigali</w:t>
-      </w:r>
-      <w:proofErr w:type="spellEnd"/>
-    </w:p>
-    <w:p>
-      <w:pPr>
-        <w:rPr>
-          <w:b/>
-        </w:rPr>
-      </w:pPr>
-      <w:r>
-        <w:rPr>
-          <w:b/>
-        </w:rPr>
-        <w:t>September 10, 2014</w:t>
-      </w:r>
-    </w:p>
-    <w:p>
-      <w:pPr>
-        <w:rPr>
-          <w:b/>
-        </w:rPr>
-      </w:pPr>
-      <w:r>
-        <w:rPr>
-          <w:b/>
-        </w:rPr>
-        <w:t>NOTE: FUNCTIONAL SPECS MAY CHANGE AS PROJECT DEVELOPES.</w:t>
       </w:r>
       <w:bookmarkStart w:id="0" w:name="_GoBack"/>
       <w:bookmarkEnd w:id="0"/>
@@ -117,6 +42,93 @@
           <w:b/>
         </w:rPr>
       </w:pPr>
+      <w:r>
+        <w:rPr>
+          <w:b/>
+        </w:rPr>
+        <w:t>Kevin Wang,</w:t>
+      </w:r>
+      <w:r>
+        <w:rPr>
+          <w:b/>
+        </w:rPr>
+        <w:t xml:space="preserve"> David </w:t>
+      </w:r>
+      <w:proofErr w:type="spellStart"/>
+      <w:r>
+        <w:rPr>
+          <w:b/>
+        </w:rPr>
+        <w:t>Somocurcio</w:t>
+      </w:r>
+      <w:proofErr w:type="spellEnd"/>
+      <w:r>
+        <w:rPr>
+          <w:b/>
+        </w:rPr>
+        <w:t xml:space="preserve">, </w:t>
+      </w:r>
+      <w:proofErr w:type="spellStart"/>
+      <w:r>
+        <w:rPr>
+          <w:b/>
+        </w:rPr>
+        <w:t>Navaneet</w:t>
+      </w:r>
+      <w:proofErr w:type="spellEnd"/>
+      <w:r>
+        <w:rPr>
+          <w:b/>
+        </w:rPr>
+        <w:t xml:space="preserve"> </w:t>
+      </w:r>
+      <w:proofErr w:type="spellStart"/>
+      <w:r>
+        <w:rPr>
+          <w:b/>
+        </w:rPr>
+        <w:t>Gala</w:t>
+      </w:r>
+      <w:r>
+        <w:rPr>
+          <w:b/>
+        </w:rPr>
+        <w:t>gali</w:t>
+      </w:r>
+      <w:proofErr w:type="spellEnd"/>
+    </w:p>
+    <w:p>
+      <w:pPr>
+        <w:rPr>
+          <w:b/>
+        </w:rPr>
+      </w:pPr>
+      <w:r>
+        <w:rPr>
+          <w:b/>
+        </w:rPr>
+        <w:t>September 10, 2014</w:t>
+      </w:r>
+    </w:p>
+    <w:p>
+      <w:pPr>
+        <w:rPr>
+          <w:b/>
+        </w:rPr>
+      </w:pPr>
+      <w:r>
+        <w:rPr>
+          <w:b/>
+        </w:rPr>
+        <w:t>NOTE: FUNCTIONAL SPECS MAY CHANGE AS PROJECT DEVELOPES.</w:t>
+      </w:r>
+    </w:p>
+    <w:p>
+      <w:pPr>
+        <w:rPr>
+          <w:b/>
+        </w:rPr>
+      </w:pPr>
     </w:p>
     <w:p>
       <w:pPr>
@@ -144,31 +156,28 @@
       </w:r>
       <w:proofErr w:type="spellEnd"/>
       <w:r>
-        <w:t xml:space="preserve"> which is a C++ header file that have the pipeline class that can save/load parameters in the </w:t>
+        <w:t xml:space="preserve"> which is a C++ header file that </w:t>
+      </w:r>
+      <w:proofErr w:type="gramStart"/>
+      <w:r>
+        <w:t>have</w:t>
+      </w:r>
+      <w:proofErr w:type="gramEnd"/>
+      <w:r>
+        <w:t xml:space="preserve"> the pipeline class that can save/load parameters in the </w:t>
       </w:r>
       <w:proofErr w:type="spellStart"/>
-      <w:proofErr w:type="gramStart"/>
       <w:r>
         <w:t>gui</w:t>
       </w:r>
       <w:proofErr w:type="spellEnd"/>
-      <w:proofErr w:type="gramEnd"/>
       <w:r>
         <w:t>.</w:t>
       </w:r>
     </w:p>
     <w:p>
       <w:r>
-        <w:t xml:space="preserve">The derived (controller) class </w:t>
-      </w:r>
-      <w:r>
-        <w:t xml:space="preserve">provide by the user </w:t>
-      </w:r>
-      <w:r>
-        <w:t xml:space="preserve">should handle all instantiation of </w:t>
-      </w:r>
-      <w:r>
-        <w:t>the pipeline class. As such, it will also need to handle method calls to the pipeline instance and add in the necessary parameters for the methods to start the save/load workflow.</w:t>
+        <w:t>The derived (controller) class provide by the user should handle all instantiation of the pipeline class. As such, it will also need to handle method calls to the pipeline instance and add in the necessary parameters for the methods to start the save/load workflow.</w:t>
       </w:r>
     </w:p>
     <w:p>
@@ -213,13 +222,7 @@
         <w:br/>
       </w:r>
       <w:r>
-        <w:t>Computer Science/Psychology graduate student can use the header file packs to instantiate the pipeline class, which serves as the entry point to the whole program package</w:t>
-      </w:r>
-      <w:r>
-        <w:t xml:space="preserve"> to loading the parameters from an parameters XML file</w:t>
-      </w:r>
-      <w:r>
-        <w:t>.</w:t>
+        <w:t>Computer Science/Psychology graduate student can use the header file packs to instantiate the pipeline class, which serves as the entry point to the whole program package to loading the parameters from an parameters XML file.</w:t>
       </w:r>
     </w:p>
     <w:p>
@@ -227,37 +230,7 @@
         <w:ind w:left="720"/>
       </w:pPr>
       <w:r>
-        <w:t>Similar to saving, t</w:t>
-      </w:r>
-      <w:r>
-        <w:t xml:space="preserve">hey will use the library package to </w:t>
-      </w:r>
-      <w:r>
-        <w:t>load</w:t>
-      </w:r>
-      <w:r>
-        <w:t xml:space="preserve"> the parameter in</w:t>
-      </w:r>
-      <w:r>
-        <w:t>to</w:t>
-      </w:r>
-      <w:r>
-        <w:t xml:space="preserve"> the GUI. This will most likely be a method call on the instance of the pipeline class in the pipeline header file. The method signature will include </w:t>
-      </w:r>
-      <w:r>
-        <w:t xml:space="preserve">path for a parameter XML file </w:t>
-      </w:r>
-      <w:r>
-        <w:t>of the QT GUI</w:t>
-      </w:r>
-      <w:r>
-        <w:t>.</w:t>
-      </w:r>
-      <w:r>
-        <w:t xml:space="preserve"> </w:t>
-      </w:r>
-      <w:r>
-        <w:t>The method will return the GUI parameter data instance which the derived controller class will then use to fill out the relevant fields in the QT GUI.</w:t>
+        <w:t>Similar to saving, they will use the library package to load the parameter into the GUI. This will most likely be a method call on the instance of the pipeline class in the pipeline header file. The method signature will include path for a parameter XML file of the QT GUI. The method will return the GUI parameter data instance which the derived controller class will then use to fill out the relevant fields in the QT GUI.</w:t>
       </w:r>
     </w:p>
     <w:p>
@@ -471,7 +444,7 @@
 </file>
 
 <file path=word/numbering.xml><?xml version="1.0" encoding="utf-8"?>
-<w:numbering xmlns:wpc="http://schemas.microsoft.com/office/word/2010/wordprocessingCanvas" xmlns:mc="http://schemas.openxmlformats.org/markup-compatibility/2006" xmlns:o="urn:schemas-microsoft-com:office:office" xmlns:r="http://schemas.openxmlformats.org/officeDocument/2006/relationships" xmlns:m="http://schemas.openxmlformats.org/officeDocument/2006/math" xmlns:v="urn:schemas-microsoft-com:vml" xmlns:wp14="http://schemas.microsoft.com/office/word/2010/wordprocessingDrawing" xmlns:wp="http://schemas.openxmlformats.org/drawingml/2006/wordprocessingDrawing" xmlns:w10="urn:schemas-microsoft-com:office:word" xmlns:w="http://schemas.openxmlformats.org/wordprocessingml/2006/main" xmlns:w14="http://schemas.microsoft.com/office/word/2010/wordml" xmlns:w15="http://schemas.microsoft.com/office/word/2012/wordml" xmlns:wpg="http://schemas.microsoft.com/office/word/2010/wordprocessingGroup" xmlns:wpi="http://schemas.microsoft.com/office/word/2010/wordprocessingInk" xmlns:wne="http://schemas.microsoft.com/office/word/2006/wordml" xmlns:wps="http://schemas.microsoft.com/office/word/2010/wordprocessingShape" mc:Ignorable="w14 w15 wp14">
+<w:numbering xmlns:wpc="http://schemas.microsoft.com/office/word/2010/wordprocessingCanvas" xmlns:mc="http://schemas.openxmlformats.org/markup-compatibility/2006" xmlns:o="urn:schemas-microsoft-com:office:office" xmlns:r="http://schemas.openxmlformats.org/officeDocument/2006/relationships" xmlns:m="http://schemas.openxmlformats.org/officeDocument/2006/math" xmlns:v="urn:schemas-microsoft-com:vml" xmlns:wp14="http://schemas.microsoft.com/office/word/2010/wordprocessingDrawing" xmlns:wp="http://schemas.openxmlformats.org/drawingml/2006/wordprocessingDrawing" xmlns:w10="urn:schemas-microsoft-com:office:word" xmlns:w="http://schemas.openxmlformats.org/wordprocessingml/2006/main" xmlns:w14="http://schemas.microsoft.com/office/word/2010/wordml" xmlns:wpg="http://schemas.microsoft.com/office/word/2010/wordprocessingGroup" xmlns:wpi="http://schemas.microsoft.com/office/word/2010/wordprocessingInk" xmlns:wne="http://schemas.microsoft.com/office/word/2006/wordml" xmlns:wps="http://schemas.microsoft.com/office/word/2010/wordprocessingShape" mc:Ignorable="w14 wp14">
   <w:abstractNum w:abstractNumId="0">
     <w:nsid w:val="3D343902"/>
     <w:multiLevelType w:val="hybridMultilevel"/>
@@ -565,7 +538,7 @@
 </file>
 
 <file path=word/styles.xml><?xml version="1.0" encoding="utf-8"?>
-<w:styles xmlns:mc="http://schemas.openxmlformats.org/markup-compatibility/2006" xmlns:r="http://schemas.openxmlformats.org/officeDocument/2006/relationships" xmlns:w="http://schemas.openxmlformats.org/wordprocessingml/2006/main" xmlns:w14="http://schemas.microsoft.com/office/word/2010/wordml" xmlns:w15="http://schemas.microsoft.com/office/word/2012/wordml" mc:Ignorable="w14 w15">
+<w:styles xmlns:mc="http://schemas.openxmlformats.org/markup-compatibility/2006" xmlns:r="http://schemas.openxmlformats.org/officeDocument/2006/relationships" xmlns:w="http://schemas.openxmlformats.org/wordprocessingml/2006/main" xmlns:w14="http://schemas.microsoft.com/office/word/2010/wordml" mc:Ignorable="w14">
   <w:docDefaults>
     <w:rPrDefault>
       <w:rPr>
@@ -581,378 +554,345 @@
       </w:pPr>
     </w:pPrDefault>
   </w:docDefaults>
-  <w:latentStyles w:defLockedState="0" w:defUIPriority="99" w:defSemiHidden="0" w:defUnhideWhenUsed="0" w:defQFormat="0" w:count="371">
-    <w:lsdException w:name="Normal" w:uiPriority="0" w:qFormat="1"/>
-    <w:lsdException w:name="heading 1" w:uiPriority="9" w:qFormat="1"/>
-    <w:lsdException w:name="heading 2" w:semiHidden="1" w:uiPriority="9" w:unhideWhenUsed="1" w:qFormat="1"/>
-    <w:lsdException w:name="heading 3" w:semiHidden="1" w:uiPriority="9" w:unhideWhenUsed="1" w:qFormat="1"/>
-    <w:lsdException w:name="heading 4" w:semiHidden="1" w:uiPriority="9" w:unhideWhenUsed="1" w:qFormat="1"/>
-    <w:lsdException w:name="heading 5" w:semiHidden="1" w:uiPriority="9" w:unhideWhenUsed="1" w:qFormat="1"/>
-    <w:lsdException w:name="heading 6" w:semiHidden="1" w:uiPriority="9" w:unhideWhenUsed="1" w:qFormat="1"/>
-    <w:lsdException w:name="heading 7" w:semiHidden="1" w:uiPriority="9" w:unhideWhenUsed="1" w:qFormat="1"/>
-    <w:lsdException w:name="heading 8" w:semiHidden="1" w:uiPriority="9" w:unhideWhenUsed="1" w:qFormat="1"/>
-    <w:lsdException w:name="heading 9" w:semiHidden="1" w:uiPriority="9" w:unhideWhenUsed="1" w:qFormat="1"/>
-    <w:lsdException w:name="index 1" w:semiHidden="1" w:unhideWhenUsed="1"/>
-    <w:lsdException w:name="index 2" w:semiHidden="1" w:unhideWhenUsed="1"/>
-    <w:lsdException w:name="index 3" w:semiHidden="1" w:unhideWhenUsed="1"/>
-    <w:lsdException w:name="index 4" w:semiHidden="1" w:unhideWhenUsed="1"/>
-    <w:lsdException w:name="index 5" w:semiHidden="1" w:unhideWhenUsed="1"/>
-    <w:lsdException w:name="index 6" w:semiHidden="1" w:unhideWhenUsed="1"/>
-    <w:lsdException w:name="index 7" w:semiHidden="1" w:unhideWhenUsed="1"/>
-    <w:lsdException w:name="index 8" w:semiHidden="1" w:unhideWhenUsed="1"/>
-    <w:lsdException w:name="index 9" w:semiHidden="1" w:unhideWhenUsed="1"/>
-    <w:lsdException w:name="toc 1" w:semiHidden="1" w:uiPriority="39" w:unhideWhenUsed="1"/>
-    <w:lsdException w:name="toc 2" w:semiHidden="1" w:uiPriority="39" w:unhideWhenUsed="1"/>
-    <w:lsdException w:name="toc 3" w:semiHidden="1" w:uiPriority="39" w:unhideWhenUsed="1"/>
-    <w:lsdException w:name="toc 4" w:semiHidden="1" w:uiPriority="39" w:unhideWhenUsed="1"/>
-    <w:lsdException w:name="toc 5" w:semiHidden="1" w:uiPriority="39" w:unhideWhenUsed="1"/>
-    <w:lsdException w:name="toc 6" w:semiHidden="1" w:uiPriority="39" w:unhideWhenUsed="1"/>
-    <w:lsdException w:name="toc 7" w:semiHidden="1" w:uiPriority="39" w:unhideWhenUsed="1"/>
-    <w:lsdException w:name="toc 8" w:semiHidden="1" w:uiPriority="39" w:unhideWhenUsed="1"/>
-    <w:lsdException w:name="toc 9" w:semiHidden="1" w:uiPriority="39" w:unhideWhenUsed="1"/>
-    <w:lsdException w:name="Normal Indent" w:semiHidden="1" w:unhideWhenUsed="1"/>
-    <w:lsdException w:name="footnote text" w:semiHidden="1" w:unhideWhenUsed="1"/>
-    <w:lsdException w:name="annotation text" w:semiHidden="1" w:unhideWhenUsed="1"/>
-    <w:lsdException w:name="header" w:semiHidden="1" w:unhideWhenUsed="1"/>
-    <w:lsdException w:name="footer" w:semiHidden="1" w:unhideWhenUsed="1"/>
-    <w:lsdException w:name="index heading" w:semiHidden="1" w:unhideWhenUsed="1"/>
-    <w:lsdException w:name="caption" w:semiHidden="1" w:uiPriority="35" w:unhideWhenUsed="1" w:qFormat="1"/>
-    <w:lsdException w:name="table of figures" w:semiHidden="1" w:unhideWhenUsed="1"/>
-    <w:lsdException w:name="envelope address" w:semiHidden="1" w:unhideWhenUsed="1"/>
-    <w:lsdException w:name="envelope return" w:semiHidden="1" w:unhideWhenUsed="1"/>
-    <w:lsdException w:name="footnote reference" w:semiHidden="1" w:unhideWhenUsed="1"/>
-    <w:lsdException w:name="annotation reference" w:semiHidden="1" w:unhideWhenUsed="1"/>
-    <w:lsdException w:name="line number" w:semiHidden="1" w:unhideWhenUsed="1"/>
-    <w:lsdException w:name="page number" w:semiHidden="1" w:unhideWhenUsed="1"/>
-    <w:lsdException w:name="endnote reference" w:semiHidden="1" w:unhideWhenUsed="1"/>
-    <w:lsdException w:name="endnote text" w:semiHidden="1" w:unhideWhenUsed="1"/>
-    <w:lsdException w:name="table of authorities" w:semiHidden="1" w:unhideWhenUsed="1"/>
-    <w:lsdException w:name="macro" w:semiHidden="1" w:unhideWhenUsed="1"/>
-    <w:lsdException w:name="toa heading" w:semiHidden="1" w:unhideWhenUsed="1"/>
-    <w:lsdException w:name="List" w:semiHidden="1" w:unhideWhenUsed="1"/>
-    <w:lsdException w:name="List Bullet" w:semiHidden="1" w:unhideWhenUsed="1"/>
-    <w:lsdException w:name="List Number" w:semiHidden="1" w:unhideWhenUsed="1"/>
-    <w:lsdException w:name="List 2" w:semiHidden="1" w:unhideWhenUsed="1"/>
-    <w:lsdException w:name="List 3" w:semiHidden="1" w:unhideWhenUsed="1"/>
-    <w:lsdException w:name="List 4" w:semiHidden="1" w:unhideWhenUsed="1"/>
-    <w:lsdException w:name="List 5" w:semiHidden="1" w:unhideWhenUsed="1"/>
-    <w:lsdException w:name="List Bullet 2" w:semiHidden="1" w:unhideWhenUsed="1"/>
-    <w:lsdException w:name="List Bullet 3" w:semiHidden="1" w:unhideWhenUsed="1"/>
-    <w:lsdException w:name="List Bullet 4" w:semiHidden="1" w:unhideWhenUsed="1"/>
-    <w:lsdException w:name="List Bullet 5" w:semiHidden="1" w:unhideWhenUsed="1"/>
-    <w:lsdException w:name="List Number 2" w:semiHidden="1" w:unhideWhenUsed="1"/>
-    <w:lsdException w:name="List Number 3" w:semiHidden="1" w:unhideWhenUsed="1"/>
-    <w:lsdException w:name="List Number 4" w:semiHidden="1" w:unhideWhenUsed="1"/>
-    <w:lsdException w:name="List Number 5" w:semiHidden="1" w:unhideWhenUsed="1"/>
-    <w:lsdException w:name="Title" w:uiPriority="10" w:qFormat="1"/>
-    <w:lsdException w:name="Closing" w:semiHidden="1" w:unhideWhenUsed="1"/>
-    <w:lsdException w:name="Signature" w:semiHidden="1" w:unhideWhenUsed="1"/>
-    <w:lsdException w:name="Default Paragraph Font" w:semiHidden="1" w:uiPriority="1" w:unhideWhenUsed="1"/>
-    <w:lsdException w:name="Body Text" w:semiHidden="1" w:unhideWhenUsed="1"/>
-    <w:lsdException w:name="Body Text Indent" w:semiHidden="1" w:unhideWhenUsed="1"/>
-    <w:lsdException w:name="List Continue" w:semiHidden="1" w:unhideWhenUsed="1"/>
-    <w:lsdException w:name="List Continue 2" w:semiHidden="1" w:unhideWhenUsed="1"/>
-    <w:lsdException w:name="List Continue 3" w:semiHidden="1" w:unhideWhenUsed="1"/>
-    <w:lsdException w:name="List Continue 4" w:semiHidden="1" w:unhideWhenUsed="1"/>
-    <w:lsdException w:name="List Continue 5" w:semiHidden="1" w:unhideWhenUsed="1"/>
-    <w:lsdException w:name="Message Header" w:semiHidden="1" w:unhideWhenUsed="1"/>
-    <w:lsdException w:name="Subtitle" w:uiPriority="11" w:qFormat="1"/>
-    <w:lsdException w:name="Salutation" w:semiHidden="1" w:unhideWhenUsed="1"/>
-    <w:lsdException w:name="Date" w:semiHidden="1" w:unhideWhenUsed="1"/>
-    <w:lsdException w:name="Body Text First Indent" w:semiHidden="1" w:unhideWhenUsed="1"/>
-    <w:lsdException w:name="Body Text First Indent 2" w:semiHidden="1" w:unhideWhenUsed="1"/>
-    <w:lsdException w:name="Note Heading" w:semiHidden="1" w:unhideWhenUsed="1"/>
-    <w:lsdException w:name="Body Text 2" w:semiHidden="1" w:unhideWhenUsed="1"/>
-    <w:lsdException w:name="Body Text 3" w:semiHidden="1" w:unhideWhenUsed="1"/>
-    <w:lsdException w:name="Body Text Indent 2" w:semiHidden="1" w:unhideWhenUsed="1"/>
-    <w:lsdException w:name="Body Text Indent 3" w:semiHidden="1" w:unhideWhenUsed="1"/>
-    <w:lsdException w:name="Block Text" w:semiHidden="1" w:unhideWhenUsed="1"/>
-    <w:lsdException w:name="Hyperlink" w:semiHidden="1" w:unhideWhenUsed="1"/>
-    <w:lsdException w:name="FollowedHyperlink" w:semiHidden="1" w:unhideWhenUsed="1"/>
-    <w:lsdException w:name="Strong" w:uiPriority="22" w:qFormat="1"/>
-    <w:lsdException w:name="Emphasis" w:uiPriority="20" w:qFormat="1"/>
-    <w:lsdException w:name="Document Map" w:semiHidden="1" w:unhideWhenUsed="1"/>
-    <w:lsdException w:name="Plain Text" w:semiHidden="1" w:unhideWhenUsed="1"/>
-    <w:lsdException w:name="E-mail Signature" w:semiHidden="1" w:unhideWhenUsed="1"/>
-    <w:lsdException w:name="HTML Top of Form" w:semiHidden="1" w:unhideWhenUsed="1"/>
-    <w:lsdException w:name="HTML Bottom of Form" w:semiHidden="1" w:unhideWhenUsed="1"/>
-    <w:lsdException w:name="Normal (Web)" w:semiHidden="1" w:unhideWhenUsed="1"/>
-    <w:lsdException w:name="HTML Acronym" w:semiHidden="1" w:unhideWhenUsed="1"/>
-    <w:lsdException w:name="HTML Address" w:semiHidden="1" w:unhideWhenUsed="1"/>
-    <w:lsdException w:name="HTML Cite" w:semiHidden="1" w:unhideWhenUsed="1"/>
-    <w:lsdException w:name="HTML Code" w:semiHidden="1" w:unhideWhenUsed="1"/>
-    <w:lsdException w:name="HTML Definition" w:semiHidden="1" w:unhideWhenUsed="1"/>
-    <w:lsdException w:name="HTML Keyboard" w:semiHidden="1" w:unhideWhenUsed="1"/>
-    <w:lsdException w:name="HTML Preformatted" w:semiHidden="1" w:unhideWhenUsed="1"/>
-    <w:lsdException w:name="HTML Sample" w:semiHidden="1" w:unhideWhenUsed="1"/>
-    <w:lsdException w:name="HTML Typewriter" w:semiHidden="1" w:unhideWhenUsed="1"/>
-    <w:lsdException w:name="HTML Variable" w:semiHidden="1" w:unhideWhenUsed="1"/>
-    <w:lsdException w:name="Normal Table" w:semiHidden="1" w:unhideWhenUsed="1"/>
-    <w:lsdException w:name="annotation subject" w:semiHidden="1" w:unhideWhenUsed="1"/>
-    <w:lsdException w:name="No List" w:semiHidden="1" w:unhideWhenUsed="1"/>
-    <w:lsdException w:name="Outline List 1" w:semiHidden="1" w:unhideWhenUsed="1"/>
-    <w:lsdException w:name="Outline List 2" w:semiHidden="1" w:unhideWhenUsed="1"/>
-    <w:lsdException w:name="Outline List 3" w:semiHidden="1" w:unhideWhenUsed="1"/>
-    <w:lsdException w:name="Table Simple 1" w:semiHidden="1" w:unhideWhenUsed="1"/>
-    <w:lsdException w:name="Table Simple 2" w:semiHidden="1" w:unhideWhenUsed="1"/>
-    <w:lsdException w:name="Table Simple 3" w:semiHidden="1" w:unhideWhenUsed="1"/>
-    <w:lsdException w:name="Table Classic 1" w:semiHidden="1" w:unhideWhenUsed="1"/>
-    <w:lsdException w:name="Table Classic 2" w:semiHidden="1" w:unhideWhenUsed="1"/>
-    <w:lsdException w:name="Table Classic 3" w:semiHidden="1" w:unhideWhenUsed="1"/>
-    <w:lsdException w:name="Table Classic 4" w:semiHidden="1" w:unhideWhenUsed="1"/>
-    <w:lsdException w:name="Table Colorful 1" w:semiHidden="1" w:unhideWhenUsed="1"/>
-    <w:lsdException w:name="Table Colorful 2" w:semiHidden="1" w:unhideWhenUsed="1"/>
-    <w:lsdException w:name="Table Colorful 3" w:semiHidden="1" w:unhideWhenUsed="1"/>
-    <w:lsdException w:name="Table Columns 1" w:semiHidden="1" w:unhideWhenUsed="1"/>
-    <w:lsdException w:name="Table Columns 2" w:semiHidden="1" w:unhideWhenUsed="1"/>
-    <w:lsdException w:name="Table Columns 3" w:semiHidden="1" w:unhideWhenUsed="1"/>
-    <w:lsdException w:name="Table Columns 4" w:semiHidden="1" w:unhideWhenUsed="1"/>
-    <w:lsdException w:name="Table Columns 5" w:semiHidden="1" w:unhideWhenUsed="1"/>
-    <w:lsdException w:name="Table Grid 1" w:semiHidden="1" w:unhideWhenUsed="1"/>
-    <w:lsdException w:name="Table Grid 2" w:semiHidden="1" w:unhideWhenUsed="1"/>
-    <w:lsdException w:name="Table Grid 3" w:semiHidden="1" w:unhideWhenUsed="1"/>
-    <w:lsdException w:name="Table Grid 4" w:semiHidden="1" w:unhideWhenUsed="1"/>
-    <w:lsdException w:name="Table Grid 5" w:semiHidden="1" w:unhideWhenUsed="1"/>
-    <w:lsdException w:name="Table Grid 6" w:semiHidden="1" w:unhideWhenUsed="1"/>
-    <w:lsdException w:name="Table Grid 7" w:semiHidden="1" w:unhideWhenUsed="1"/>
-    <w:lsdException w:name="Table Grid 8" w:semiHidden="1" w:unhideWhenUsed="1"/>
-    <w:lsdException w:name="Table List 1" w:semiHidden="1" w:unhideWhenUsed="1"/>
-    <w:lsdException w:name="Table List 2" w:semiHidden="1" w:unhideWhenUsed="1"/>
-    <w:lsdException w:name="Table List 3" w:semiHidden="1" w:unhideWhenUsed="1"/>
-    <w:lsdException w:name="Table List 4" w:semiHidden="1" w:unhideWhenUsed="1"/>
-    <w:lsdException w:name="Table List 5" w:semiHidden="1" w:unhideWhenUsed="1"/>
-    <w:lsdException w:name="Table List 6" w:semiHidden="1" w:unhideWhenUsed="1"/>
-    <w:lsdException w:name="Table List 7" w:semiHidden="1" w:unhideWhenUsed="1"/>
-    <w:lsdException w:name="Table List 8" w:semiHidden="1" w:unhideWhenUsed="1"/>
-    <w:lsdException w:name="Table 3D effects 1" w:semiHidden="1" w:unhideWhenUsed="1"/>
-    <w:lsdException w:name="Table 3D effects 2" w:semiHidden="1" w:unhideWhenUsed="1"/>
-    <w:lsdException w:name="Table 3D effects 3" w:semiHidden="1" w:unhideWhenUsed="1"/>
-    <w:lsdException w:name="Table Contemporary" w:semiHidden="1" w:unhideWhenUsed="1"/>
-    <w:lsdException w:name="Table Elegant" w:semiHidden="1" w:unhideWhenUsed="1"/>
-    <w:lsdException w:name="Table Professional" w:semiHidden="1" w:unhideWhenUsed="1"/>
-    <w:lsdException w:name="Table Subtle 1" w:semiHidden="1" w:unhideWhenUsed="1"/>
-    <w:lsdException w:name="Table Subtle 2" w:semiHidden="1" w:unhideWhenUsed="1"/>
-    <w:lsdException w:name="Table Web 1" w:semiHidden="1" w:unhideWhenUsed="1"/>
-    <w:lsdException w:name="Table Web 2" w:semiHidden="1" w:unhideWhenUsed="1"/>
-    <w:lsdException w:name="Table Web 3" w:semiHidden="1" w:unhideWhenUsed="1"/>
-    <w:lsdException w:name="Balloon Text" w:semiHidden="1" w:unhideWhenUsed="1"/>
-    <w:lsdException w:name="Table Grid" w:uiPriority="39"/>
-    <w:lsdException w:name="Table Theme" w:semiHidden="1" w:unhideWhenUsed="1"/>
-    <w:lsdException w:name="Placeholder Text" w:semiHidden="1"/>
-    <w:lsdException w:name="No Spacing" w:uiPriority="1" w:qFormat="1"/>
-    <w:lsdException w:name="Light Shading" w:uiPriority="60"/>
-    <w:lsdException w:name="Light List" w:uiPriority="61"/>
-    <w:lsdException w:name="Light Grid" w:uiPriority="62"/>
-    <w:lsdException w:name="Medium Shading 1" w:uiPriority="63"/>
-    <w:lsdException w:name="Medium Shading 2" w:uiPriority="64"/>
-    <w:lsdException w:name="Medium List 1" w:uiPriority="65"/>
-    <w:lsdException w:name="Medium List 2" w:uiPriority="66"/>
-    <w:lsdException w:name="Medium Grid 1" w:uiPriority="67"/>
-    <w:lsdException w:name="Medium Grid 2" w:uiPriority="68"/>
-    <w:lsdException w:name="Medium Grid 3" w:uiPriority="69"/>
-    <w:lsdException w:name="Dark List" w:uiPriority="70"/>
-    <w:lsdException w:name="Colorful Shading" w:uiPriority="71"/>
-    <w:lsdException w:name="Colorful List" w:uiPriority="72"/>
-    <w:lsdException w:name="Colorful Grid" w:uiPriority="73"/>
-    <w:lsdException w:name="Light Shading Accent 1" w:uiPriority="60"/>
-    <w:lsdException w:name="Light List Accent 1" w:uiPriority="61"/>
-    <w:lsdException w:name="Light Grid Accent 1" w:uiPriority="62"/>
-    <w:lsdException w:name="Medium Shading 1 Accent 1" w:uiPriority="63"/>
-    <w:lsdException w:name="Medium Shading 2 Accent 1" w:uiPriority="64"/>
-    <w:lsdException w:name="Medium List 1 Accent 1" w:uiPriority="65"/>
-    <w:lsdException w:name="Revision" w:semiHidden="1"/>
-    <w:lsdException w:name="List Paragraph" w:uiPriority="34" w:qFormat="1"/>
-    <w:lsdException w:name="Quote" w:uiPriority="29" w:qFormat="1"/>
-    <w:lsdException w:name="Intense Quote" w:uiPriority="30" w:qFormat="1"/>
-    <w:lsdException w:name="Medium List 2 Accent 1" w:uiPriority="66"/>
-    <w:lsdException w:name="Medium Grid 1 Accent 1" w:uiPriority="67"/>
-    <w:lsdException w:name="Medium Grid 2 Accent 1" w:uiPriority="68"/>
-    <w:lsdException w:name="Medium Grid 3 Accent 1" w:uiPriority="69"/>
-    <w:lsdException w:name="Dark List Accent 1" w:uiPriority="70"/>
-    <w:lsdException w:name="Colorful Shading Accent 1" w:uiPriority="71"/>
-    <w:lsdException w:name="Colorful List Accent 1" w:uiPriority="72"/>
-    <w:lsdException w:name="Colorful Grid Accent 1" w:uiPriority="73"/>
-    <w:lsdException w:name="Light Shading Accent 2" w:uiPriority="60"/>
-    <w:lsdException w:name="Light List Accent 2" w:uiPriority="61"/>
-    <w:lsdException w:name="Light Grid Accent 2" w:uiPriority="62"/>
-    <w:lsdException w:name="Medium Shading 1 Accent 2" w:uiPriority="63"/>
-    <w:lsdException w:name="Medium Shading 2 Accent 2" w:uiPriority="64"/>
-    <w:lsdException w:name="Medium List 1 Accent 2" w:uiPriority="65"/>
-    <w:lsdException w:name="Medium List 2 Accent 2" w:uiPriority="66"/>
-    <w:lsdException w:name="Medium Grid 1 Accent 2" w:uiPriority="67"/>
-    <w:lsdException w:name="Medium Grid 2 Accent 2" w:uiPriority="68"/>
-    <w:lsdException w:name="Medium Grid 3 Accent 2" w:uiPriority="69"/>
-    <w:lsdException w:name="Dark List Accent 2" w:uiPriority="70"/>
-    <w:lsdException w:name="Colorful Shading Accent 2" w:uiPriority="71"/>
-    <w:lsdException w:name="Colorful List Accent 2" w:uiPriority="72"/>
-    <w:lsdException w:name="Colorful Grid Accent 2" w:uiPriority="73"/>
-    <w:lsdException w:name="Light Shading Accent 3" w:uiPriority="60"/>
-    <w:lsdException w:name="Light List Accent 3" w:uiPriority="61"/>
-    <w:lsdException w:name="Light Grid Accent 3" w:uiPriority="62"/>
-    <w:lsdException w:name="Medium Shading 1 Accent 3" w:uiPriority="63"/>
-    <w:lsdException w:name="Medium Shading 2 Accent 3" w:uiPriority="64"/>
-    <w:lsdException w:name="Medium List 1 Accent 3" w:uiPriority="65"/>
-    <w:lsdException w:name="Medium List 2 Accent 3" w:uiPriority="66"/>
-    <w:lsdException w:name="Medium Grid 1 Accent 3" w:uiPriority="67"/>
-    <w:lsdException w:name="Medium Grid 2 Accent 3" w:uiPriority="68"/>
-    <w:lsdException w:name="Medium Grid 3 Accent 3" w:uiPriority="69"/>
-    <w:lsdException w:name="Dark List Accent 3" w:uiPriority="70"/>
-    <w:lsdException w:name="Colorful Shading Accent 3" w:uiPriority="71"/>
-    <w:lsdException w:name="Colorful List Accent 3" w:uiPriority="72"/>
-    <w:lsdException w:name="Colorful Grid Accent 3" w:uiPriority="73"/>
-    <w:lsdException w:name="Light Shading Accent 4" w:uiPriority="60"/>
-    <w:lsdException w:name="Light List Accent 4" w:uiPriority="61"/>
-    <w:lsdException w:name="Light Grid Accent 4" w:uiPriority="62"/>
-    <w:lsdException w:name="Medium Shading 1 Accent 4" w:uiPriority="63"/>
-    <w:lsdException w:name="Medium Shading 2 Accent 4" w:uiPriority="64"/>
-    <w:lsdException w:name="Medium List 1 Accent 4" w:uiPriority="65"/>
-    <w:lsdException w:name="Medium List 2 Accent 4" w:uiPriority="66"/>
-    <w:lsdException w:name="Medium Grid 1 Accent 4" w:uiPriority="67"/>
-    <w:lsdException w:name="Medium Grid 2 Accent 4" w:uiPriority="68"/>
-    <w:lsdException w:name="Medium Grid 3 Accent 4" w:uiPriority="69"/>
-    <w:lsdException w:name="Dark List Accent 4" w:uiPriority="70"/>
-    <w:lsdException w:name="Colorful Shading Accent 4" w:uiPriority="71"/>
-    <w:lsdException w:name="Colorful List Accent 4" w:uiPriority="72"/>
-    <w:lsdException w:name="Colorful Grid Accent 4" w:uiPriority="73"/>
-    <w:lsdException w:name="Light Shading Accent 5" w:uiPriority="60"/>
-    <w:lsdException w:name="Light List Accent 5" w:uiPriority="61"/>
-    <w:lsdException w:name="Light Grid Accent 5" w:uiPriority="62"/>
-    <w:lsdException w:name="Medium Shading 1 Accent 5" w:uiPriority="63"/>
-    <w:lsdException w:name="Medium Shading 2 Accent 5" w:uiPriority="64"/>
-    <w:lsdException w:name="Medium List 1 Accent 5" w:uiPriority="65"/>
-    <w:lsdException w:name="Medium List 2 Accent 5" w:uiPriority="66"/>
-    <w:lsdException w:name="Medium Grid 1 Accent 5" w:uiPriority="67"/>
-    <w:lsdException w:name="Medium Grid 2 Accent 5" w:uiPriority="68"/>
-    <w:lsdException w:name="Medium Grid 3 Accent 5" w:uiPriority="69"/>
-    <w:lsdException w:name="Dark List Accent 5" w:uiPriority="70"/>
-    <w:lsdException w:name="Colorful Shading Accent 5" w:uiPriority="71"/>
-    <w:lsdException w:name="Colorful List Accent 5" w:uiPriority="72"/>
-    <w:lsdException w:name="Colorful Grid Accent 5" w:uiPriority="73"/>
-    <w:lsdException w:name="Light Shading Accent 6" w:uiPriority="60"/>
-    <w:lsdException w:name="Light List Accent 6" w:uiPriority="61"/>
-    <w:lsdException w:name="Light Grid Accent 6" w:uiPriority="62"/>
-    <w:lsdException w:name="Medium Shading 1 Accent 6" w:uiPriority="63"/>
-    <w:lsdException w:name="Medium Shading 2 Accent 6" w:uiPriority="64"/>
-    <w:lsdException w:name="Medium List 1 Accent 6" w:uiPriority="65"/>
-    <w:lsdException w:name="Medium List 2 Accent 6" w:uiPriority="66"/>
-    <w:lsdException w:name="Medium Grid 1 Accent 6" w:uiPriority="67"/>
-    <w:lsdException w:name="Medium Grid 2 Accent 6" w:uiPriority="68"/>
-    <w:lsdException w:name="Medium Grid 3 Accent 6" w:uiPriority="69"/>
-    <w:lsdException w:name="Dark List Accent 6" w:uiPriority="70"/>
-    <w:lsdException w:name="Colorful Shading Accent 6" w:uiPriority="71"/>
-    <w:lsdException w:name="Colorful List Accent 6" w:uiPriority="72"/>
-    <w:lsdException w:name="Colorful Grid Accent 6" w:uiPriority="73"/>
-    <w:lsdException w:name="Subtle Emphasis" w:uiPriority="19" w:qFormat="1"/>
-    <w:lsdException w:name="Intense Emphasis" w:uiPriority="21" w:qFormat="1"/>
-    <w:lsdException w:name="Subtle Reference" w:uiPriority="31" w:qFormat="1"/>
-    <w:lsdException w:name="Intense Reference" w:uiPriority="32" w:qFormat="1"/>
-    <w:lsdException w:name="Book Title" w:uiPriority="33" w:qFormat="1"/>
-    <w:lsdException w:name="Bibliography" w:semiHidden="1" w:uiPriority="37" w:unhideWhenUsed="1"/>
-    <w:lsdException w:name="TOC Heading" w:semiHidden="1" w:uiPriority="39" w:unhideWhenUsed="1" w:qFormat="1"/>
-    <w:lsdException w:name="Plain Table 1" w:uiPriority="41"/>
-    <w:lsdException w:name="Plain Table 2" w:uiPriority="42"/>
-    <w:lsdException w:name="Plain Table 3" w:uiPriority="43"/>
-    <w:lsdException w:name="Plain Table 4" w:uiPriority="44"/>
-    <w:lsdException w:name="Plain Table 5" w:uiPriority="45"/>
-    <w:lsdException w:name="Grid Table Light" w:uiPriority="40"/>
-    <w:lsdException w:name="Grid Table 1 Light" w:uiPriority="46"/>
-    <w:lsdException w:name="Grid Table 2" w:uiPriority="47"/>
-    <w:lsdException w:name="Grid Table 3" w:uiPriority="48"/>
-    <w:lsdException w:name="Grid Table 4" w:uiPriority="49"/>
-    <w:lsdException w:name="Grid Table 5 Dark" w:uiPriority="50"/>
-    <w:lsdException w:name="Grid Table 6 Colorful" w:uiPriority="51"/>
-    <w:lsdException w:name="Grid Table 7 Colorful" w:uiPriority="52"/>
-    <w:lsdException w:name="Grid Table 1 Light Accent 1" w:uiPriority="46"/>
-    <w:lsdException w:name="Grid Table 2 Accent 1" w:uiPriority="47"/>
-    <w:lsdException w:name="Grid Table 3 Accent 1" w:uiPriority="48"/>
-    <w:lsdException w:name="Grid Table 4 Accent 1" w:uiPriority="49"/>
-    <w:lsdException w:name="Grid Table 5 Dark Accent 1" w:uiPriority="50"/>
-    <w:lsdException w:name="Grid Table 6 Colorful Accent 1" w:uiPriority="51"/>
-    <w:lsdException w:name="Grid Table 7 Colorful Accent 1" w:uiPriority="52"/>
-    <w:lsdException w:name="Grid Table 1 Light Accent 2" w:uiPriority="46"/>
-    <w:lsdException w:name="Grid Table 2 Accent 2" w:uiPriority="47"/>
-    <w:lsdException w:name="Grid Table 3 Accent 2" w:uiPriority="48"/>
-    <w:lsdException w:name="Grid Table 4 Accent 2" w:uiPriority="49"/>
-    <w:lsdException w:name="Grid Table 5 Dark Accent 2" w:uiPriority="50"/>
-    <w:lsdException w:name="Grid Table 6 Colorful Accent 2" w:uiPriority="51"/>
-    <w:lsdException w:name="Grid Table 7 Colorful Accent 2" w:uiPriority="52"/>
-    <w:lsdException w:name="Grid Table 1 Light Accent 3" w:uiPriority="46"/>
-    <w:lsdException w:name="Grid Table 2 Accent 3" w:uiPriority="47"/>
-    <w:lsdException w:name="Grid Table 3 Accent 3" w:uiPriority="48"/>
-    <w:lsdException w:name="Grid Table 4 Accent 3" w:uiPriority="49"/>
-    <w:lsdException w:name="Grid Table 5 Dark Accent 3" w:uiPriority="50"/>
-    <w:lsdException w:name="Grid Table 6 Colorful Accent 3" w:uiPriority="51"/>
-    <w:lsdException w:name="Grid Table 7 Colorful Accent 3" w:uiPriority="52"/>
-    <w:lsdException w:name="Grid Table 1 Light Accent 4" w:uiPriority="46"/>
-    <w:lsdException w:name="Grid Table 2 Accent 4" w:uiPriority="47"/>
-    <w:lsdException w:name="Grid Table 3 Accent 4" w:uiPriority="48"/>
-    <w:lsdException w:name="Grid Table 4 Accent 4" w:uiPriority="49"/>
-    <w:lsdException w:name="Grid Table 5 Dark Accent 4" w:uiPriority="50"/>
-    <w:lsdException w:name="Grid Table 6 Colorful Accent 4" w:uiPriority="51"/>
-    <w:lsdException w:name="Grid Table 7 Colorful Accent 4" w:uiPriority="52"/>
-    <w:lsdException w:name="Grid Table 1 Light Accent 5" w:uiPriority="46"/>
-    <w:lsdException w:name="Grid Table 2 Accent 5" w:uiPriority="47"/>
-    <w:lsdException w:name="Grid Table 3 Accent 5" w:uiPriority="48"/>
-    <w:lsdException w:name="Grid Table 4 Accent 5" w:uiPriority="49"/>
-    <w:lsdException w:name="Grid Table 5 Dark Accent 5" w:uiPriority="50"/>
-    <w:lsdException w:name="Grid Table 6 Colorful Accent 5" w:uiPriority="51"/>
-    <w:lsdException w:name="Grid Table 7 Colorful Accent 5" w:uiPriority="52"/>
-    <w:lsdException w:name="Grid Table 1 Light Accent 6" w:uiPriority="46"/>
-    <w:lsdException w:name="Grid Table 2 Accent 6" w:uiPriority="47"/>
-    <w:lsdException w:name="Grid Table 3 Accent 6" w:uiPriority="48"/>
-    <w:lsdException w:name="Grid Table 4 Accent 6" w:uiPriority="49"/>
-    <w:lsdException w:name="Grid Table 5 Dark Accent 6" w:uiPriority="50"/>
-    <w:lsdException w:name="Grid Table 6 Colorful Accent 6" w:uiPriority="51"/>
-    <w:lsdException w:name="Grid Table 7 Colorful Accent 6" w:uiPriority="52"/>
-    <w:lsdException w:name="List Table 1 Light" w:uiPriority="46"/>
-    <w:lsdException w:name="List Table 2" w:uiPriority="47"/>
-    <w:lsdException w:name="List Table 3" w:uiPriority="48"/>
-    <w:lsdException w:name="List Table 4" w:uiPriority="49"/>
-    <w:lsdException w:name="List Table 5 Dark" w:uiPriority="50"/>
-    <w:lsdException w:name="List Table 6 Colorful" w:uiPriority="51"/>
-    <w:lsdException w:name="List Table 7 Colorful" w:uiPriority="52"/>
-    <w:lsdException w:name="List Table 1 Light Accent 1" w:uiPriority="46"/>
-    <w:lsdException w:name="List Table 2 Accent 1" w:uiPriority="47"/>
-    <w:lsdException w:name="List Table 3 Accent 1" w:uiPriority="48"/>
-    <w:lsdException w:name="List Table 4 Accent 1" w:uiPriority="49"/>
-    <w:lsdException w:name="List Table 5 Dark Accent 1" w:uiPriority="50"/>
-    <w:lsdException w:name="List Table 6 Colorful Accent 1" w:uiPriority="51"/>
-    <w:lsdException w:name="List Table 7 Colorful Accent 1" w:uiPriority="52"/>
-    <w:lsdException w:name="List Table 1 Light Accent 2" w:uiPriority="46"/>
-    <w:lsdException w:name="List Table 2 Accent 2" w:uiPriority="47"/>
-    <w:lsdException w:name="List Table 3 Accent 2" w:uiPriority="48"/>
-    <w:lsdException w:name="List Table 4 Accent 2" w:uiPriority="49"/>
-    <w:lsdException w:name="List Table 5 Dark Accent 2" w:uiPriority="50"/>
-    <w:lsdException w:name="List Table 6 Colorful Accent 2" w:uiPriority="51"/>
-    <w:lsdException w:name="List Table 7 Colorful Accent 2" w:uiPriority="52"/>
-    <w:lsdException w:name="List Table 1 Light Accent 3" w:uiPriority="46"/>
-    <w:lsdException w:name="List Table 2 Accent 3" w:uiPriority="47"/>
-    <w:lsdException w:name="List Table 3 Accent 3" w:uiPriority="48"/>
-    <w:lsdException w:name="List Table 4 Accent 3" w:uiPriority="49"/>
-    <w:lsdException w:name="List Table 5 Dark Accent 3" w:uiPriority="50"/>
-    <w:lsdException w:name="List Table 6 Colorful Accent 3" w:uiPriority="51"/>
-    <w:lsdException w:name="List Table 7 Colorful Accent 3" w:uiPriority="52"/>
-    <w:lsdException w:name="List Table 1 Light Accent 4" w:uiPriority="46"/>
-    <w:lsdException w:name="List Table 2 Accent 4" w:uiPriority="47"/>
-    <w:lsdException w:name="List Table 3 Accent 4" w:uiPriority="48"/>
-    <w:lsdException w:name="List Table 4 Accent 4" w:uiPriority="49"/>
-    <w:lsdException w:name="List Table 5 Dark Accent 4" w:uiPriority="50"/>
-    <w:lsdException w:name="List Table 6 Colorful Accent 4" w:uiPriority="51"/>
-    <w:lsdException w:name="List Table 7 Colorful Accent 4" w:uiPriority="52"/>
-    <w:lsdException w:name="List Table 1 Light Accent 5" w:uiPriority="46"/>
-    <w:lsdException w:name="List Table 2 Accent 5" w:uiPriority="47"/>
-    <w:lsdException w:name="List Table 3 Accent 5" w:uiPriority="48"/>
-    <w:lsdException w:name="List Table 4 Accent 5" w:uiPriority="49"/>
-    <w:lsdException w:name="List Table 5 Dark Accent 5" w:uiPriority="50"/>
-    <w:lsdException w:name="List Table 6 Colorful Accent 5" w:uiPriority="51"/>
-    <w:lsdException w:name="List Table 7 Colorful Accent 5" w:uiPriority="52"/>
-    <w:lsdException w:name="List Table 1 Light Accent 6" w:uiPriority="46"/>
-    <w:lsdException w:name="List Table 2 Accent 6" w:uiPriority="47"/>
-    <w:lsdException w:name="List Table 3 Accent 6" w:uiPriority="48"/>
-    <w:lsdException w:name="List Table 4 Accent 6" w:uiPriority="49"/>
-    <w:lsdException w:name="List Table 5 Dark Accent 6" w:uiPriority="50"/>
-    <w:lsdException w:name="List Table 6 Colorful Accent 6" w:uiPriority="51"/>
-    <w:lsdException w:name="List Table 7 Colorful Accent 6" w:uiPriority="52"/>
+  <w:latentStyles w:defLockedState="0" w:defUIPriority="99" w:defSemiHidden="1" w:defUnhideWhenUsed="1" w:defQFormat="0" w:count="267">
+    <w:lsdException w:name="Normal" w:semiHidden="0" w:uiPriority="0" w:unhideWhenUsed="0" w:qFormat="1"/>
+    <w:lsdException w:name="heading 1" w:semiHidden="0" w:uiPriority="9" w:unhideWhenUsed="0" w:qFormat="1"/>
+    <w:lsdException w:name="heading 2" w:uiPriority="9" w:qFormat="1"/>
+    <w:lsdException w:name="heading 3" w:uiPriority="9" w:qFormat="1"/>
+    <w:lsdException w:name="heading 4" w:uiPriority="9" w:qFormat="1"/>
+    <w:lsdException w:name="heading 5" w:uiPriority="9" w:qFormat="1"/>
+    <w:lsdException w:name="heading 6" w:uiPriority="9" w:qFormat="1"/>
+    <w:lsdException w:name="heading 7" w:uiPriority="9" w:qFormat="1"/>
+    <w:lsdException w:name="heading 8" w:uiPriority="9" w:qFormat="1"/>
+    <w:lsdException w:name="heading 9" w:uiPriority="9" w:qFormat="1"/>
+    <w:lsdException w:name="toc 1" w:uiPriority="39"/>
+    <w:lsdException w:name="toc 2" w:uiPriority="39"/>
+    <w:lsdException w:name="toc 3" w:uiPriority="39"/>
+    <w:lsdException w:name="toc 4" w:uiPriority="39"/>
+    <w:lsdException w:name="toc 5" w:uiPriority="39"/>
+    <w:lsdException w:name="toc 6" w:uiPriority="39"/>
+    <w:lsdException w:name="toc 7" w:uiPriority="39"/>
+    <w:lsdException w:name="toc 8" w:uiPriority="39"/>
+    <w:lsdException w:name="toc 9" w:uiPriority="39"/>
+    <w:lsdException w:name="caption" w:uiPriority="35" w:qFormat="1"/>
+    <w:lsdException w:name="Title" w:semiHidden="0" w:uiPriority="10" w:unhideWhenUsed="0" w:qFormat="1"/>
+    <w:lsdException w:name="Default Paragraph Font" w:uiPriority="1"/>
+    <w:lsdException w:name="Subtitle" w:semiHidden="0" w:uiPriority="11" w:unhideWhenUsed="0" w:qFormat="1"/>
+    <w:lsdException w:name="Strong" w:semiHidden="0" w:uiPriority="22" w:unhideWhenUsed="0" w:qFormat="1"/>
+    <w:lsdException w:name="Emphasis" w:semiHidden="0" w:uiPriority="20" w:unhideWhenUsed="0" w:qFormat="1"/>
+    <w:lsdException w:name="Table Grid" w:semiHidden="0" w:uiPriority="39" w:unhideWhenUsed="0"/>
+    <w:lsdException w:name="Placeholder Text" w:unhideWhenUsed="0"/>
+    <w:lsdException w:name="No Spacing" w:semiHidden="0" w:uiPriority="1" w:unhideWhenUsed="0" w:qFormat="1"/>
+    <w:lsdException w:name="Light Shading" w:semiHidden="0" w:uiPriority="60" w:unhideWhenUsed="0"/>
+    <w:lsdException w:name="Light List" w:semiHidden="0" w:uiPriority="61" w:unhideWhenUsed="0"/>
+    <w:lsdException w:name="Light Grid" w:semiHidden="0" w:uiPriority="62" w:unhideWhenUsed="0"/>
+    <w:lsdException w:name="Medium Shading 1" w:semiHidden="0" w:uiPriority="63" w:unhideWhenUsed="0"/>
+    <w:lsdException w:name="Medium Shading 2" w:semiHidden="0" w:uiPriority="64" w:unhideWhenUsed="0"/>
+    <w:lsdException w:name="Medium List 1" w:semiHidden="0" w:uiPriority="65" w:unhideWhenUsed="0"/>
+    <w:lsdException w:name="Medium List 2" w:semiHidden="0" w:uiPriority="66" w:unhideWhenUsed="0"/>
+    <w:lsdException w:name="Medium Grid 1" w:semiHidden="0" w:uiPriority="67" w:unhideWhenUsed="0"/>
+    <w:lsdException w:name="Medium Grid 2" w:semiHidden="0" w:uiPriority="68" w:unhideWhenUsed="0"/>
+    <w:lsdException w:name="Medium Grid 3" w:semiHidden="0" w:uiPriority="69" w:unhideWhenUsed="0"/>
+    <w:lsdException w:name="Dark List" w:semiHidden="0" w:uiPriority="70" w:unhideWhenUsed="0"/>
+    <w:lsdException w:name="Colorful Shading" w:semiHidden="0" w:uiPriority="71" w:unhideWhenUsed="0"/>
+    <w:lsdException w:name="Colorful List" w:semiHidden="0" w:uiPriority="72" w:unhideWhenUsed="0"/>
+    <w:lsdException w:name="Colorful Grid" w:semiHidden="0" w:uiPriority="73" w:unhideWhenUsed="0"/>
+    <w:lsdException w:name="Light Shading Accent 1" w:semiHidden="0" w:uiPriority="60" w:unhideWhenUsed="0"/>
+    <w:lsdException w:name="Light List Accent 1" w:semiHidden="0" w:uiPriority="61" w:unhideWhenUsed="0"/>
+    <w:lsdException w:name="Light Grid Accent 1" w:semiHidden="0" w:uiPriority="62" w:unhideWhenUsed="0"/>
+    <w:lsdException w:name="Medium Shading 1 Accent 1" w:semiHidden="0" w:uiPriority="63" w:unhideWhenUsed="0"/>
+    <w:lsdException w:name="Medium Shading 2 Accent 1" w:semiHidden="0" w:uiPriority="64" w:unhideWhenUsed="0"/>
+    <w:lsdException w:name="Medium List 1 Accent 1" w:semiHidden="0" w:uiPriority="65" w:unhideWhenUsed="0"/>
+    <w:lsdException w:name="Revision" w:unhideWhenUsed="0"/>
+    <w:lsdException w:name="List Paragraph" w:semiHidden="0" w:uiPriority="34" w:unhideWhenUsed="0" w:qFormat="1"/>
+    <w:lsdException w:name="Quote" w:semiHidden="0" w:uiPriority="29" w:unhideWhenUsed="0" w:qFormat="1"/>
+    <w:lsdException w:name="Intense Quote" w:semiHidden="0" w:uiPriority="30" w:unhideWhenUsed="0" w:qFormat="1"/>
+    <w:lsdException w:name="Medium List 2 Accent 1" w:semiHidden="0" w:uiPriority="66" w:unhideWhenUsed="0"/>
+    <w:lsdException w:name="Medium Grid 1 Accent 1" w:semiHidden="0" w:uiPriority="67" w:unhideWhenUsed="0"/>
+    <w:lsdException w:name="Medium Grid 2 Accent 1" w:semiHidden="0" w:uiPriority="68" w:unhideWhenUsed="0"/>
+    <w:lsdException w:name="Medium Grid 3 Accent 1" w:semiHidden="0" w:uiPriority="69" w:unhideWhenUsed="0"/>
+    <w:lsdException w:name="Dark List Accent 1" w:semiHidden="0" w:uiPriority="70" w:unhideWhenUsed="0"/>
+    <w:lsdException w:name="Colorful Shading Accent 1" w:semiHidden="0" w:uiPriority="71" w:unhideWhenUsed="0"/>
+    <w:lsdException w:name="Colorful List Accent 1" w:semiHidden="0" w:uiPriority="72" w:unhideWhenUsed="0"/>
+    <w:lsdException w:name="Colorful Grid Accent 1" w:semiHidden="0" w:uiPriority="73" w:unhideWhenUsed="0"/>
+    <w:lsdException w:name="Light Shading Accent 2" w:semiHidden="0" w:uiPriority="60" w:unhideWhenUsed="0"/>
+    <w:lsdException w:name="Light List Accent 2" w:semiHidden="0" w:uiPriority="61" w:unhideWhenUsed="0"/>
+    <w:lsdException w:name="Light Grid Accent 2" w:semiHidden="0" w:uiPriority="62" w:unhideWhenUsed="0"/>
+    <w:lsdException w:name="Medium Shading 1 Accent 2" w:semiHidden="0" w:uiPriority="63" w:unhideWhenUsed="0"/>
+    <w:lsdException w:name="Medium Shading 2 Accent 2" w:semiHidden="0" w:uiPriority="64" w:unhideWhenUsed="0"/>
+    <w:lsdException w:name="Medium List 1 Accent 2" w:semiHidden="0" w:uiPriority="65" w:unhideWhenUsed="0"/>
+    <w:lsdException w:name="Medium List 2 Accent 2" w:semiHidden="0" w:uiPriority="66" w:unhideWhenUsed="0"/>
+    <w:lsdException w:name="Medium Grid 1 Accent 2" w:semiHidden="0" w:uiPriority="67" w:unhideWhenUsed="0"/>
+    <w:lsdException w:name="Medium Grid 2 Accent 2" w:semiHidden="0" w:uiPriority="68" w:unhideWhenUsed="0"/>
+    <w:lsdException w:name="Medium Grid 3 Accent 2" w:semiHidden="0" w:uiPriority="69" w:unhideWhenUsed="0"/>
+    <w:lsdException w:name="Dark List Accent 2" w:semiHidden="0" w:uiPriority="70" w:unhideWhenUsed="0"/>
+    <w:lsdException w:name="Colorful Shading Accent 2" w:semiHidden="0" w:uiPriority="71" w:unhideWhenUsed="0"/>
+    <w:lsdException w:name="Colorful List Accent 2" w:semiHidden="0" w:uiPriority="72" w:unhideWhenUsed="0"/>
+    <w:lsdException w:name="Colorful Grid Accent 2" w:semiHidden="0" w:uiPriority="73" w:unhideWhenUsed="0"/>
+    <w:lsdException w:name="Light Shading Accent 3" w:semiHidden="0" w:uiPriority="60" w:unhideWhenUsed="0"/>
+    <w:lsdException w:name="Light List Accent 3" w:semiHidden="0" w:uiPriority="61" w:unhideWhenUsed="0"/>
+    <w:lsdException w:name="Light Grid Accent 3" w:semiHidden="0" w:uiPriority="62" w:unhideWhenUsed="0"/>
+    <w:lsdException w:name="Medium Shading 1 Accent 3" w:semiHidden="0" w:uiPriority="63" w:unhideWhenUsed="0"/>
+    <w:lsdException w:name="Medium Shading 2 Accent 3" w:semiHidden="0" w:uiPriority="64" w:unhideWhenUsed="0"/>
+    <w:lsdException w:name="Medium List 1 Accent 3" w:semiHidden="0" w:uiPriority="65" w:unhideWhenUsed="0"/>
+    <w:lsdException w:name="Medium List 2 Accent 3" w:semiHidden="0" w:uiPriority="66" w:unhideWhenUsed="0"/>
+    <w:lsdException w:name="Medium Grid 1 Accent 3" w:semiHidden="0" w:uiPriority="67" w:unhideWhenUsed="0"/>
+    <w:lsdException w:name="Medium Grid 2 Accent 3" w:semiHidden="0" w:uiPriority="68" w:unhideWhenUsed="0"/>
+    <w:lsdException w:name="Medium Grid 3 Accent 3" w:semiHidden="0" w:uiPriority="69" w:unhideWhenUsed="0"/>
+    <w:lsdException w:name="Dark List Accent 3" w:semiHidden="0" w:uiPriority="70" w:unhideWhenUsed="0"/>
+    <w:lsdException w:name="Colorful Shading Accent 3" w:semiHidden="0" w:uiPriority="71" w:unhideWhenUsed="0"/>
+    <w:lsdException w:name="Colorful List Accent 3" w:semiHidden="0" w:uiPriority="72" w:unhideWhenUsed="0"/>
+    <w:lsdException w:name="Colorful Grid Accent 3" w:semiHidden="0" w:uiPriority="73" w:unhideWhenUsed="0"/>
+    <w:lsdException w:name="Light Shading Accent 4" w:semiHidden="0" w:uiPriority="60" w:unhideWhenUsed="0"/>
+    <w:lsdException w:name="Light List Accent 4" w:semiHidden="0" w:uiPriority="61" w:unhideWhenUsed="0"/>
+    <w:lsdException w:name="Light Grid Accent 4" w:semiHidden="0" w:uiPriority="62" w:unhideWhenUsed="0"/>
+    <w:lsdException w:name="Medium Shading 1 Accent 4" w:semiHidden="0" w:uiPriority="63" w:unhideWhenUsed="0"/>
+    <w:lsdException w:name="Medium Shading 2 Accent 4" w:semiHidden="0" w:uiPriority="64" w:unhideWhenUsed="0"/>
+    <w:lsdException w:name="Medium List 1 Accent 4" w:semiHidden="0" w:uiPriority="65" w:unhideWhenUsed="0"/>
+    <w:lsdException w:name="Medium List 2 Accent 4" w:semiHidden="0" w:uiPriority="66" w:unhideWhenUsed="0"/>
+    <w:lsdException w:name="Medium Grid 1 Accent 4" w:semiHidden="0" w:uiPriority="67" w:unhideWhenUsed="0"/>
+    <w:lsdException w:name="Medium Grid 2 Accent 4" w:semiHidden="0" w:uiPriority="68" w:unhideWhenUsed="0"/>
+    <w:lsdException w:name="Medium Grid 3 Accent 4" w:semiHidden="0" w:uiPriority="69" w:unhideWhenUsed="0"/>
+    <w:lsdException w:name="Dark List Accent 4" w:semiHidden="0" w:uiPriority="70" w:unhideWhenUsed="0"/>
+    <w:lsdException w:name="Colorful Shading Accent 4" w:semiHidden="0" w:uiPriority="71" w:unhideWhenUsed="0"/>
+    <w:lsdException w:name="Colorful List Accent 4" w:semiHidden="0" w:uiPriority="72" w:unhideWhenUsed="0"/>
+    <w:lsdException w:name="Colorful Grid Accent 4" w:semiHidden="0" w:uiPriority="73" w:unhideWhenUsed="0"/>
+    <w:lsdException w:name="Light Shading Accent 5" w:semiHidden="0" w:uiPriority="60" w:unhideWhenUsed="0"/>
+    <w:lsdException w:name="Light List Accent 5" w:semiHidden="0" w:uiPriority="61" w:unhideWhenUsed="0"/>
+    <w:lsdException w:name="Light Grid Accent 5" w:semiHidden="0" w:uiPriority="62" w:unhideWhenUsed="0"/>
+    <w:lsdException w:name="Medium Shading 1 Accent 5" w:semiHidden="0" w:uiPriority="63" w:unhideWhenUsed="0"/>
+    <w:lsdException w:name="Medium Shading 2 Accent 5" w:semiHidden="0" w:uiPriority="64" w:unhideWhenUsed="0"/>
+    <w:lsdException w:name="Medium List 1 Accent 5" w:semiHidden="0" w:uiPriority="65" w:unhideWhenUsed="0"/>
+    <w:lsdException w:name="Medium List 2 Accent 5" w:semiHidden="0" w:uiPriority="66" w:unhideWhenUsed="0"/>
+    <w:lsdException w:name="Medium Grid 1 Accent 5" w:semiHidden="0" w:uiPriority="67" w:unhideWhenUsed="0"/>
+    <w:lsdException w:name="Medium Grid 2 Accent 5" w:semiHidden="0" w:uiPriority="68" w:unhideWhenUsed="0"/>
+    <w:lsdException w:name="Medium Grid 3 Accent 5" w:semiHidden="0" w:uiPriority="69" w:unhideWhenUsed="0"/>
+    <w:lsdException w:name="Dark List Accent 5" w:semiHidden="0" w:uiPriority="70" w:unhideWhenUsed="0"/>
+    <w:lsdException w:name="Colorful Shading Accent 5" w:semiHidden="0" w:uiPriority="71" w:unhideWhenUsed="0"/>
+    <w:lsdException w:name="Colorful List Accent 5" w:semiHidden="0" w:uiPriority="72" w:unhideWhenUsed="0"/>
+    <w:lsdException w:name="Colorful Grid Accent 5" w:semiHidden="0" w:uiPriority="73" w:unhideWhenUsed="0"/>
+    <w:lsdException w:name="Light Shading Accent 6" w:semiHidden="0" w:uiPriority="60" w:unhideWhenUsed="0"/>
+    <w:lsdException w:name="Light List Accent 6" w:semiHidden="0" w:uiPriority="61" w:unhideWhenUsed="0"/>
+    <w:lsdException w:name="Light Grid Accent 6" w:semiHidden="0" w:uiPriority="62" w:unhideWhenUsed="0"/>
+    <w:lsdException w:name="Medium Shading 1 Accent 6" w:semiHidden="0" w:uiPriority="63" w:unhideWhenUsed="0"/>
+    <w:lsdException w:name="Medium Shading 2 Accent 6" w:semiHidden="0" w:uiPriority="64" w:unhideWhenUsed="0"/>
+    <w:lsdException w:name="Medium List 1 Accent 6" w:semiHidden="0" w:uiPriority="65" w:unhideWhenUsed="0"/>
+    <w:lsdException w:name="Medium List 2 Accent 6" w:semiHidden="0" w:uiPriority="66" w:unhideWhenUsed="0"/>
+    <w:lsdException w:name="Medium Grid 1 Accent 6" w:semiHidden="0" w:uiPriority="67" w:unhideWhenUsed="0"/>
+    <w:lsdException w:name="Medium Grid 2 Accent 6" w:semiHidden="0" w:uiPriority="68" w:unhideWhenUsed="0"/>
+    <w:lsdException w:name="Medium Grid 3 Accent 6" w:semiHidden="0" w:uiPriority="69" w:unhideWhenUsed="0"/>
+    <w:lsdException w:name="Dark List Accent 6" w:semiHidden="0" w:uiPriority="70" w:unhideWhenUsed="0"/>
+    <w:lsdException w:name="Colorful Shading Accent 6" w:semiHidden="0" w:uiPriority="71" w:unhideWhenUsed="0"/>
+    <w:lsdException w:name="Colorful List Accent 6" w:semiHidden="0" w:uiPriority="72" w:unhideWhenUsed="0"/>
+    <w:lsdException w:name="Colorful Grid Accent 6" w:semiHidden="0" w:uiPriority="73" w:unhideWhenUsed="0"/>
+    <w:lsdException w:name="Subtle Emphasis" w:semiHidden="0" w:uiPriority="19" w:unhideWhenUsed="0" w:qFormat="1"/>
+    <w:lsdException w:name="Intense Emphasis" w:semiHidden="0" w:uiPriority="21" w:unhideWhenUsed="0" w:qFormat="1"/>
+    <w:lsdException w:name="Subtle Reference" w:semiHidden="0" w:uiPriority="31" w:unhideWhenUsed="0" w:qFormat="1"/>
+    <w:lsdException w:name="Intense Reference" w:semiHidden="0" w:uiPriority="32" w:unhideWhenUsed="0" w:qFormat="1"/>
+    <w:lsdException w:name="Book Title" w:semiHidden="0" w:uiPriority="33" w:unhideWhenUsed="0" w:qFormat="1"/>
+    <w:lsdException w:name="Bibliography" w:uiPriority="37"/>
+    <w:lsdException w:name="TOC Heading" w:uiPriority="39" w:qFormat="1"/>
+  </w:latentStyles>
+  <w:style w:type="paragraph" w:default="1" w:styleId="Normal">
+    <w:name w:val="Normal"/>
+    <w:qFormat/>
+  </w:style>
+  <w:style w:type="character" w:default="1" w:styleId="DefaultParagraphFont">
+    <w:name w:val="Default Paragraph Font"/>
+    <w:uiPriority w:val="1"/>
+    <w:semiHidden/>
+    <w:unhideWhenUsed/>
+  </w:style>
+  <w:style w:type="table" w:default="1" w:styleId="TableNormal">
+    <w:name w:val="Normal Table"/>
+    <w:uiPriority w:val="99"/>
+    <w:semiHidden/>
+    <w:unhideWhenUsed/>
+    <w:tblPr>
+      <w:tblInd w:w="0" w:type="dxa"/>
+      <w:tblCellMar>
+        <w:top w:w="0" w:type="dxa"/>
+        <w:left w:w="108" w:type="dxa"/>
+        <w:bottom w:w="0" w:type="dxa"/>
+        <w:right w:w="108" w:type="dxa"/>
+      </w:tblCellMar>
+    </w:tblPr>
+  </w:style>
+  <w:style w:type="numbering" w:default="1" w:styleId="NoList">
+    <w:name w:val="No List"/>
+    <w:uiPriority w:val="99"/>
+    <w:semiHidden/>
+    <w:unhideWhenUsed/>
+  </w:style>
+  <w:style w:type="paragraph" w:styleId="ListParagraph">
+    <w:name w:val="List Paragraph"/>
+    <w:basedOn w:val="Normal"/>
+    <w:uiPriority w:val="34"/>
+    <w:qFormat/>
+    <w:rsid w:val="00663FB4"/>
+    <w:pPr>
+      <w:ind w:left="720"/>
+      <w:contextualSpacing/>
+    </w:pPr>
+  </w:style>
+</w:styles>
+</file>
+
+<file path=word/stylesWithEffects.xml><?xml version="1.0" encoding="utf-8"?>
+<w:styles xmlns:wpc="http://schemas.microsoft.com/office/word/2010/wordprocessingCanvas" xmlns:mc="http://schemas.openxmlformats.org/markup-compatibility/2006" xmlns:o="urn:schemas-microsoft-com:office:office" xmlns:r="http://schemas.openxmlformats.org/officeDocument/2006/relationships" xmlns:m="http://schemas.openxmlformats.org/officeDocument/2006/math" xmlns:v="urn:schemas-microsoft-com:vml" xmlns:wp14="http://schemas.microsoft.com/office/word/2010/wordprocessingDrawing" xmlns:wp="http://schemas.openxmlformats.org/drawingml/2006/wordprocessingDrawing" xmlns:w10="urn:schemas-microsoft-com:office:word" xmlns:w="http://schemas.openxmlformats.org/wordprocessingml/2006/main" xmlns:w14="http://schemas.microsoft.com/office/word/2010/wordml" xmlns:wpg="http://schemas.microsoft.com/office/word/2010/wordprocessingGroup" xmlns:wpi="http://schemas.microsoft.com/office/word/2010/wordprocessingInk" xmlns:wne="http://schemas.microsoft.com/office/word/2006/wordml" xmlns:wps="http://schemas.microsoft.com/office/word/2010/wordprocessingShape" mc:Ignorable="w14 wp14">
+  <w:docDefaults>
+    <w:rPrDefault>
+      <w:rPr>
+        <w:rFonts w:asciiTheme="minorHAnsi" w:eastAsiaTheme="minorHAnsi" w:hAnsiTheme="minorHAnsi" w:cstheme="minorBidi"/>
+        <w:sz w:val="22"/>
+        <w:szCs w:val="22"/>
+        <w:lang w:val="en-US" w:eastAsia="en-US" w:bidi="ar-SA"/>
+      </w:rPr>
+    </w:rPrDefault>
+    <w:pPrDefault>
+      <w:pPr>
+        <w:spacing w:after="160" w:line="259" w:lineRule="auto"/>
+      </w:pPr>
+    </w:pPrDefault>
+  </w:docDefaults>
+  <w:latentStyles w:defLockedState="0" w:defUIPriority="99" w:defSemiHidden="1" w:defUnhideWhenUsed="1" w:defQFormat="0" w:count="267">
+    <w:lsdException w:name="Normal" w:semiHidden="0" w:uiPriority="0" w:unhideWhenUsed="0" w:qFormat="1"/>
+    <w:lsdException w:name="heading 1" w:semiHidden="0" w:uiPriority="9" w:unhideWhenUsed="0" w:qFormat="1"/>
+    <w:lsdException w:name="heading 2" w:uiPriority="9" w:qFormat="1"/>
+    <w:lsdException w:name="heading 3" w:uiPriority="9" w:qFormat="1"/>
+    <w:lsdException w:name="heading 4" w:uiPriority="9" w:qFormat="1"/>
+    <w:lsdException w:name="heading 5" w:uiPriority="9" w:qFormat="1"/>
+    <w:lsdException w:name="heading 6" w:uiPriority="9" w:qFormat="1"/>
+    <w:lsdException w:name="heading 7" w:uiPriority="9" w:qFormat="1"/>
+    <w:lsdException w:name="heading 8" w:uiPriority="9" w:qFormat="1"/>
+    <w:lsdException w:name="heading 9" w:uiPriority="9" w:qFormat="1"/>
+    <w:lsdException w:name="toc 1" w:uiPriority="39"/>
+    <w:lsdException w:name="toc 2" w:uiPriority="39"/>
+    <w:lsdException w:name="toc 3" w:uiPriority="39"/>
+    <w:lsdException w:name="toc 4" w:uiPriority="39"/>
+    <w:lsdException w:name="toc 5" w:uiPriority="39"/>
+    <w:lsdException w:name="toc 6" w:uiPriority="39"/>
+    <w:lsdException w:name="toc 7" w:uiPriority="39"/>
+    <w:lsdException w:name="toc 8" w:uiPriority="39"/>
+    <w:lsdException w:name="toc 9" w:uiPriority="39"/>
+    <w:lsdException w:name="caption" w:uiPriority="35" w:qFormat="1"/>
+    <w:lsdException w:name="Title" w:semiHidden="0" w:uiPriority="10" w:unhideWhenUsed="0" w:qFormat="1"/>
+    <w:lsdException w:name="Default Paragraph Font" w:uiPriority="1"/>
+    <w:lsdException w:name="Subtitle" w:semiHidden="0" w:uiPriority="11" w:unhideWhenUsed="0" w:qFormat="1"/>
+    <w:lsdException w:name="Strong" w:semiHidden="0" w:uiPriority="22" w:unhideWhenUsed="0" w:qFormat="1"/>
+    <w:lsdException w:name="Emphasis" w:semiHidden="0" w:uiPriority="20" w:unhideWhenUsed="0" w:qFormat="1"/>
+    <w:lsdException w:name="Table Grid" w:semiHidden="0" w:uiPriority="39" w:unhideWhenUsed="0"/>
+    <w:lsdException w:name="Placeholder Text" w:unhideWhenUsed="0"/>
+    <w:lsdException w:name="No Spacing" w:semiHidden="0" w:uiPriority="1" w:unhideWhenUsed="0" w:qFormat="1"/>
+    <w:lsdException w:name="Light Shading" w:semiHidden="0" w:uiPriority="60" w:unhideWhenUsed="0"/>
+    <w:lsdException w:name="Light List" w:semiHidden="0" w:uiPriority="61" w:unhideWhenUsed="0"/>
+    <w:lsdException w:name="Light Grid" w:semiHidden="0" w:uiPriority="62" w:unhideWhenUsed="0"/>
+    <w:lsdException w:name="Medium Shading 1" w:semiHidden="0" w:uiPriority="63" w:unhideWhenUsed="0"/>
+    <w:lsdException w:name="Medium Shading 2" w:semiHidden="0" w:uiPriority="64" w:unhideWhenUsed="0"/>
+    <w:lsdException w:name="Medium List 1" w:semiHidden="0" w:uiPriority="65" w:unhideWhenUsed="0"/>
+    <w:lsdException w:name="Medium List 2" w:semiHidden="0" w:uiPriority="66" w:unhideWhenUsed="0"/>
+    <w:lsdException w:name="Medium Grid 1" w:semiHidden="0" w:uiPriority="67" w:unhideWhenUsed="0"/>
+    <w:lsdException w:name="Medium Grid 2" w:semiHidden="0" w:uiPriority="68" w:unhideWhenUsed="0"/>
+    <w:lsdException w:name="Medium Grid 3" w:semiHidden="0" w:uiPriority="69" w:unhideWhenUsed="0"/>
+    <w:lsdException w:name="Dark List" w:semiHidden="0" w:uiPriority="70" w:unhideWhenUsed="0"/>
+    <w:lsdException w:name="Colorful Shading" w:semiHidden="0" w:uiPriority="71" w:unhideWhenUsed="0"/>
+    <w:lsdException w:name="Colorful List" w:semiHidden="0" w:uiPriority="72" w:unhideWhenUsed="0"/>
+    <w:lsdException w:name="Colorful Grid" w:semiHidden="0" w:uiPriority="73" w:unhideWhenUsed="0"/>
+    <w:lsdException w:name="Light Shading Accent 1" w:semiHidden="0" w:uiPriority="60" w:unhideWhenUsed="0"/>
+    <w:lsdException w:name="Light List Accent 1" w:semiHidden="0" w:uiPriority="61" w:unhideWhenUsed="0"/>
+    <w:lsdException w:name="Light Grid Accent 1" w:semiHidden="0" w:uiPriority="62" w:unhideWhenUsed="0"/>
+    <w:lsdException w:name="Medium Shading 1 Accent 1" w:semiHidden="0" w:uiPriority="63" w:unhideWhenUsed="0"/>
+    <w:lsdException w:name="Medium Shading 2 Accent 1" w:semiHidden="0" w:uiPriority="64" w:unhideWhenUsed="0"/>
+    <w:lsdException w:name="Medium List 1 Accent 1" w:semiHidden="0" w:uiPriority="65" w:unhideWhenUsed="0"/>
+    <w:lsdException w:name="Revision" w:unhideWhenUsed="0"/>
+    <w:lsdException w:name="List Paragraph" w:semiHidden="0" w:uiPriority="34" w:unhideWhenUsed="0" w:qFormat="1"/>
+    <w:lsdException w:name="Quote" w:semiHidden="0" w:uiPriority="29" w:unhideWhenUsed="0" w:qFormat="1"/>
+    <w:lsdException w:name="Intense Quote" w:semiHidden="0" w:uiPriority="30" w:unhideWhenUsed="0" w:qFormat="1"/>
+    <w:lsdException w:name="Medium List 2 Accent 1" w:semiHidden="0" w:uiPriority="66" w:unhideWhenUsed="0"/>
+    <w:lsdException w:name="Medium Grid 1 Accent 1" w:semiHidden="0" w:uiPriority="67" w:unhideWhenUsed="0"/>
+    <w:lsdException w:name="Medium Grid 2 Accent 1" w:semiHidden="0" w:uiPriority="68" w:unhideWhenUsed="0"/>
+    <w:lsdException w:name="Medium Grid 3 Accent 1" w:semiHidden="0" w:uiPriority="69" w:unhideWhenUsed="0"/>
+    <w:lsdException w:name="Dark List Accent 1" w:semiHidden="0" w:uiPriority="70" w:unhideWhenUsed="0"/>
+    <w:lsdException w:name="Colorful Shading Accent 1" w:semiHidden="0" w:uiPriority="71" w:unhideWhenUsed="0"/>
+    <w:lsdException w:name="Colorful List Accent 1" w:semiHidden="0" w:uiPriority="72" w:unhideWhenUsed="0"/>
+    <w:lsdException w:name="Colorful Grid Accent 1" w:semiHidden="0" w:uiPriority="73" w:unhideWhenUsed="0"/>
+    <w:lsdException w:name="Light Shading Accent 2" w:semiHidden="0" w:uiPriority="60" w:unhideWhenUsed="0"/>
+    <w:lsdException w:name="Light List Accent 2" w:semiHidden="0" w:uiPriority="61" w:unhideWhenUsed="0"/>
+    <w:lsdException w:name="Light Grid Accent 2" w:semiHidden="0" w:uiPriority="62" w:unhideWhenUsed="0"/>
+    <w:lsdException w:name="Medium Shading 1 Accent 2" w:semiHidden="0" w:uiPriority="63" w:unhideWhenUsed="0"/>
+    <w:lsdException w:name="Medium Shading 2 Accent 2" w:semiHidden="0" w:uiPriority="64" w:unhideWhenUsed="0"/>
+    <w:lsdException w:name="Medium List 1 Accent 2" w:semiHidden="0" w:uiPriority="65" w:unhideWhenUsed="0"/>
+    <w:lsdException w:name="Medium List 2 Accent 2" w:semiHidden="0" w:uiPriority="66" w:unhideWhenUsed="0"/>
+    <w:lsdException w:name="Medium Grid 1 Accent 2" w:semiHidden="0" w:uiPriority="67" w:unhideWhenUsed="0"/>
+    <w:lsdException w:name="Medium Grid 2 Accent 2" w:semiHidden="0" w:uiPriority="68" w:unhideWhenUsed="0"/>
+    <w:lsdException w:name="Medium Grid 3 Accent 2" w:semiHidden="0" w:uiPriority="69" w:unhideWhenUsed="0"/>
+    <w:lsdException w:name="Dark List Accent 2" w:semiHidden="0" w:uiPriority="70" w:unhideWhenUsed="0"/>
+    <w:lsdException w:name="Colorful Shading Accent 2" w:semiHidden="0" w:uiPriority="71" w:unhideWhenUsed="0"/>
+    <w:lsdException w:name="Colorful List Accent 2" w:semiHidden="0" w:uiPriority="72" w:unhideWhenUsed="0"/>
+    <w:lsdException w:name="Colorful Grid Accent 2" w:semiHidden="0" w:uiPriority="73" w:unhideWhenUsed="0"/>
+    <w:lsdException w:name="Light Shading Accent 3" w:semiHidden="0" w:uiPriority="60" w:unhideWhenUsed="0"/>
+    <w:lsdException w:name="Light List Accent 3" w:semiHidden="0" w:uiPriority="61" w:unhideWhenUsed="0"/>
+    <w:lsdException w:name="Light Grid Accent 3" w:semiHidden="0" w:uiPriority="62" w:unhideWhenUsed="0"/>
+    <w:lsdException w:name="Medium Shading 1 Accent 3" w:semiHidden="0" w:uiPriority="63" w:unhideWhenUsed="0"/>
+    <w:lsdException w:name="Medium Shading 2 Accent 3" w:semiHidden="0" w:uiPriority="64" w:unhideWhenUsed="0"/>
+    <w:lsdException w:name="Medium List 1 Accent 3" w:semiHidden="0" w:uiPriority="65" w:unhideWhenUsed="0"/>
+    <w:lsdException w:name="Medium List 2 Accent 3" w:semiHidden="0" w:uiPriority="66" w:unhideWhenUsed="0"/>
+    <w:lsdException w:name="Medium Grid 1 Accent 3" w:semiHidden="0" w:uiPriority="67" w:unhideWhenUsed="0"/>
+    <w:lsdException w:name="Medium Grid 2 Accent 3" w:semiHidden="0" w:uiPriority="68" w:unhideWhenUsed="0"/>
+    <w:lsdException w:name="Medium Grid 3 Accent 3" w:semiHidden="0" w:uiPriority="69" w:unhideWhenUsed="0"/>
+    <w:lsdException w:name="Dark List Accent 3" w:semiHidden="0" w:uiPriority="70" w:unhideWhenUsed="0"/>
+    <w:lsdException w:name="Colorful Shading Accent 3" w:semiHidden="0" w:uiPriority="71" w:unhideWhenUsed="0"/>
+    <w:lsdException w:name="Colorful List Accent 3" w:semiHidden="0" w:uiPriority="72" w:unhideWhenUsed="0"/>
+    <w:lsdException w:name="Colorful Grid Accent 3" w:semiHidden="0" w:uiPriority="73" w:unhideWhenUsed="0"/>
+    <w:lsdException w:name="Light Shading Accent 4" w:semiHidden="0" w:uiPriority="60" w:unhideWhenUsed="0"/>
+    <w:lsdException w:name="Light List Accent 4" w:semiHidden="0" w:uiPriority="61" w:unhideWhenUsed="0"/>
+    <w:lsdException w:name="Light Grid Accent 4" w:semiHidden="0" w:uiPriority="62" w:unhideWhenUsed="0"/>
+    <w:lsdException w:name="Medium Shading 1 Accent 4" w:semiHidden="0" w:uiPriority="63" w:unhideWhenUsed="0"/>
+    <w:lsdException w:name="Medium Shading 2 Accent 4" w:semiHidden="0" w:uiPriority="64" w:unhideWhenUsed="0"/>
+    <w:lsdException w:name="Medium List 1 Accent 4" w:semiHidden="0" w:uiPriority="65" w:unhideWhenUsed="0"/>
+    <w:lsdException w:name="Medium List 2 Accent 4" w:semiHidden="0" w:uiPriority="66" w:unhideWhenUsed="0"/>
+    <w:lsdException w:name="Medium Grid 1 Accent 4" w:semiHidden="0" w:uiPriority="67" w:unhideWhenUsed="0"/>
+    <w:lsdException w:name="Medium Grid 2 Accent 4" w:semiHidden="0" w:uiPriority="68" w:unhideWhenUsed="0"/>
+    <w:lsdException w:name="Medium Grid 3 Accent 4" w:semiHidden="0" w:uiPriority="69" w:unhideWhenUsed="0"/>
+    <w:lsdException w:name="Dark List Accent 4" w:semiHidden="0" w:uiPriority="70" w:unhideWhenUsed="0"/>
+    <w:lsdException w:name="Colorful Shading Accent 4" w:semiHidden="0" w:uiPriority="71" w:unhideWhenUsed="0"/>
+    <w:lsdException w:name="Colorful List Accent 4" w:semiHidden="0" w:uiPriority="72" w:unhideWhenUsed="0"/>
+    <w:lsdException w:name="Colorful Grid Accent 4" w:semiHidden="0" w:uiPriority="73" w:unhideWhenUsed="0"/>
+    <w:lsdException w:name="Light Shading Accent 5" w:semiHidden="0" w:uiPriority="60" w:unhideWhenUsed="0"/>
+    <w:lsdException w:name="Light List Accent 5" w:semiHidden="0" w:uiPriority="61" w:unhideWhenUsed="0"/>
+    <w:lsdException w:name="Light Grid Accent 5" w:semiHidden="0" w:uiPriority="62" w:unhideWhenUsed="0"/>
+    <w:lsdException w:name="Medium Shading 1 Accent 5" w:semiHidden="0" w:uiPriority="63" w:unhideWhenUsed="0"/>
+    <w:lsdException w:name="Medium Shading 2 Accent 5" w:semiHidden="0" w:uiPriority="64" w:unhideWhenUsed="0"/>
+    <w:lsdException w:name="Medium List 1 Accent 5" w:semiHidden="0" w:uiPriority="65" w:unhideWhenUsed="0"/>
+    <w:lsdException w:name="Medium List 2 Accent 5" w:semiHidden="0" w:uiPriority="66" w:unhideWhenUsed="0"/>
+    <w:lsdException w:name="Medium Grid 1 Accent 5" w:semiHidden="0" w:uiPriority="67" w:unhideWhenUsed="0"/>
+    <w:lsdException w:name="Medium Grid 2 Accent 5" w:semiHidden="0" w:uiPriority="68" w:unhideWhenUsed="0"/>
+    <w:lsdException w:name="Medium Grid 3 Accent 5" w:semiHidden="0" w:uiPriority="69" w:unhideWhenUsed="0"/>
+    <w:lsdException w:name="Dark List Accent 5" w:semiHidden="0" w:uiPriority="70" w:unhideWhenUsed="0"/>
+    <w:lsdException w:name="Colorful Shading Accent 5" w:semiHidden="0" w:uiPriority="71" w:unhideWhenUsed="0"/>
+    <w:lsdException w:name="Colorful List Accent 5" w:semiHidden="0" w:uiPriority="72" w:unhideWhenUsed="0"/>
+    <w:lsdException w:name="Colorful Grid Accent 5" w:semiHidden="0" w:uiPriority="73" w:unhideWhenUsed="0"/>
+    <w:lsdException w:name="Light Shading Accent 6" w:semiHidden="0" w:uiPriority="60" w:unhideWhenUsed="0"/>
+    <w:lsdException w:name="Light List Accent 6" w:semiHidden="0" w:uiPriority="61" w:unhideWhenUsed="0"/>
+    <w:lsdException w:name="Light Grid Accent 6" w:semiHidden="0" w:uiPriority="62" w:unhideWhenUsed="0"/>
+    <w:lsdException w:name="Medium Shading 1 Accent 6" w:semiHidden="0" w:uiPriority="63" w:unhideWhenUsed="0"/>
+    <w:lsdException w:name="Medium Shading 2 Accent 6" w:semiHidden="0" w:uiPriority="64" w:unhideWhenUsed="0"/>
+    <w:lsdException w:name="Medium List 1 Accent 6" w:semiHidden="0" w:uiPriority="65" w:unhideWhenUsed="0"/>
+    <w:lsdException w:name="Medium List 2 Accent 6" w:semiHidden="0" w:uiPriority="66" w:unhideWhenUsed="0"/>
+    <w:lsdException w:name="Medium Grid 1 Accent 6" w:semiHidden="0" w:uiPriority="67" w:unhideWhenUsed="0"/>
+    <w:lsdException w:name="Medium Grid 2 Accent 6" w:semiHidden="0" w:uiPriority="68" w:unhideWhenUsed="0"/>
+    <w:lsdException w:name="Medium Grid 3 Accent 6" w:semiHidden="0" w:uiPriority="69" w:unhideWhenUsed="0"/>
+    <w:lsdException w:name="Dark List Accent 6" w:semiHidden="0" w:uiPriority="70" w:unhideWhenUsed="0"/>
+    <w:lsdException w:name="Colorful Shading Accent 6" w:semiHidden="0" w:uiPriority="71" w:unhideWhenUsed="0"/>
+    <w:lsdException w:name="Colorful List Accent 6" w:semiHidden="0" w:uiPriority="72" w:unhideWhenUsed="0"/>
+    <w:lsdException w:name="Colorful Grid Accent 6" w:semiHidden="0" w:uiPriority="73" w:unhideWhenUsed="0"/>
+    <w:lsdException w:name="Subtle Emphasis" w:semiHidden="0" w:uiPriority="19" w:unhideWhenUsed="0" w:qFormat="1"/>
+    <w:lsdException w:name="Intense Emphasis" w:semiHidden="0" w:uiPriority="21" w:unhideWhenUsed="0" w:qFormat="1"/>
+    <w:lsdException w:name="Subtle Reference" w:semiHidden="0" w:uiPriority="31" w:unhideWhenUsed="0" w:qFormat="1"/>
+    <w:lsdException w:name="Intense Reference" w:semiHidden="0" w:uiPriority="32" w:unhideWhenUsed="0" w:qFormat="1"/>
+    <w:lsdException w:name="Book Title" w:semiHidden="0" w:uiPriority="33" w:unhideWhenUsed="0" w:qFormat="1"/>
+    <w:lsdException w:name="Bibliography" w:uiPriority="37"/>
+    <w:lsdException w:name="TOC Heading" w:uiPriority="39" w:qFormat="1"/>
   </w:latentStyles>
   <w:style w:type="paragraph" w:default="1" w:styleId="Normal">
     <w:name w:val="Normal"/>
@@ -1254,7 +1194,7 @@
   <a:extraClrSchemeLst/>
   <a:extLst>
     <a:ext uri="{05A4C25C-085E-4340-85A3-A5531E510DB2}">
-      <thm15:themeFamily xmlns:thm15="http://schemas.microsoft.com/office/thememl/2012/main" name="Office Theme" id="{62F939B6-93AF-4DB8-9C6B-D6C7DFDC589F}" vid="{4A3C46E8-61CC-4603-A589-7422A47A8E4A}"/>
+      <thm15:themeFamily xmlns:thm15="http://schemas.microsoft.com/office/thememl/2012/main" xmlns="" name="Office Theme" id="{62F939B6-93AF-4DB8-9C6B-D6C7DFDC589F}" vid="{4A3C46E8-61CC-4603-A589-7422A47A8E4A}"/>
     </a:ext>
   </a:extLst>
 </a:theme>

</xml_diff>